<commit_message>
Scope of work template
</commit_message>
<xml_diff>
--- a/Scope of Work Template.docx
+++ b/Scope of Work Template.docx
@@ -172,8 +172,20 @@
           <w:sz w:val="21"/>
           <w:szCs w:val="21"/>
         </w:rPr>
-        <w:t>Th project is to analyze and generate customer profile of three different treadmill models from CardioGoodFitness</w:t>
+        <w:t xml:space="preserve">Th project is to analyze and generate customer profile of three different treadmill models from </w:t>
       </w:r>
+      <w:proofErr w:type="spellStart"/>
+      <w:r>
+        <w:rPr>
+          <w:rFonts w:ascii="DM Sans" w:eastAsia="DM Sans" w:hAnsi="DM Sans" w:cs="DM Sans"/>
+          <w:i/>
+          <w:color w:val="3C4043"/>
+          <w:sz w:val="21"/>
+          <w:szCs w:val="21"/>
+        </w:rPr>
+        <w:t>CardioGoodFitness</w:t>
+      </w:r>
+      <w:proofErr w:type="spellEnd"/>
       <w:r>
         <w:rPr>
           <w:rFonts w:ascii="DM Sans" w:eastAsia="DM Sans" w:hAnsi="DM Sans" w:cs="DM Sans"/>
@@ -466,13 +478,23 @@
               </w:rPr>
               <w:t xml:space="preserve">Process and clean data with </w:t>
             </w:r>
+            <w:proofErr w:type="spellStart"/>
             <w:r>
               <w:rPr>
                 <w:rFonts w:ascii="DM Sans" w:eastAsia="DM Sans" w:hAnsi="DM Sans" w:cs="DM Sans"/>
                 <w:sz w:val="24"/>
                 <w:szCs w:val="24"/>
               </w:rPr>
-              <w:t xml:space="preserve">PowerBI </w:t>
+              <w:t>PowerBI</w:t>
+            </w:r>
+            <w:proofErr w:type="spellEnd"/>
+            <w:r>
+              <w:rPr>
+                <w:rFonts w:ascii="DM Sans" w:eastAsia="DM Sans" w:hAnsi="DM Sans" w:cs="DM Sans"/>
+                <w:sz w:val="24"/>
+                <w:szCs w:val="24"/>
+              </w:rPr>
+              <w:t xml:space="preserve"> </w:t>
             </w:r>
           </w:p>
         </w:tc>
@@ -654,16 +676,7 @@
           <w:sz w:val="21"/>
           <w:szCs w:val="21"/>
         </w:rPr>
-        <w:t xml:space="preserve">This project does not contain any future forecasts as a </w:t>
-      </w:r>
-      <w:r>
-        <w:rPr>
-          <w:rFonts w:ascii="DM Sans" w:eastAsia="DM Sans" w:hAnsi="DM Sans" w:cs="DM Sans"/>
-          <w:i/>
-          <w:sz w:val="21"/>
-          <w:szCs w:val="21"/>
-        </w:rPr>
-        <w:t>deliverable</w:t>
+        <w:t>This project does not contain any future forecasts as a deliverable</w:t>
       </w:r>
     </w:p>
     <w:p>
@@ -935,7 +948,18 @@
           <w:szCs w:val="24"/>
         </w:rPr>
         <w:lastRenderedPageBreak/>
-        <w:t>Schedule Overview / Major Milestones:</w:t>
+        <w:t xml:space="preserve">Schedule Overview / Major </w:t>
+      </w:r>
+      <w:proofErr w:type="gramStart"/>
+      <w:r>
+        <w:rPr>
+          <w:rFonts w:ascii="DM Sans" w:eastAsia="DM Sans" w:hAnsi="DM Sans" w:cs="DM Sans"/>
+          <w:b w:val="0"/>
+          <w:color w:val="4285F4"/>
+          <w:sz w:val="24"/>
+          <w:szCs w:val="24"/>
+        </w:rPr>
+        <w:t>Milestones:</w:t>
       </w:r>
       <w:r>
         <w:rPr>
@@ -945,7 +969,18 @@
           <w:sz w:val="21"/>
           <w:szCs w:val="21"/>
         </w:rPr>
-        <w:t xml:space="preserve">. </w:t>
+        <w:t>.</w:t>
+      </w:r>
+      <w:proofErr w:type="gramEnd"/>
+      <w:r>
+        <w:rPr>
+          <w:rFonts w:ascii="DM Sans" w:eastAsia="DM Sans" w:hAnsi="DM Sans" w:cs="DM Sans"/>
+          <w:i/>
+          <w:color w:val="3C4043"/>
+          <w:sz w:val="21"/>
+          <w:szCs w:val="21"/>
+        </w:rPr>
+        <w:t xml:space="preserve"> </w:t>
       </w:r>
     </w:p>
     <w:tbl>
@@ -1539,17 +1574,7 @@
           <w:sz w:val="21"/>
           <w:szCs w:val="21"/>
         </w:rPr>
-        <w:t xml:space="preserve"> week</w:t>
-      </w:r>
-      <w:r>
-        <w:rPr>
-          <w:rFonts w:ascii="DM Sans" w:eastAsia="DM Sans" w:hAnsi="DM Sans" w:cs="DM Sans"/>
-          <w:i/>
-          <w:color w:val="3C4043"/>
-          <w:sz w:val="21"/>
-          <w:szCs w:val="21"/>
-        </w:rPr>
-        <w:t xml:space="preserve"> from start date</w:t>
+        <w:t xml:space="preserve"> week from start date</w:t>
       </w:r>
     </w:p>
     <w:sectPr>
@@ -1932,7 +1957,7 @@
         <w:sz w:val="24"/>
         <w:szCs w:val="24"/>
       </w:rPr>
-      <w:t xml:space="preserve">   Data Ana</w:t>
+      <w:t xml:space="preserve">   </w:t>
     </w:r>
     <w:r>
       <w:rPr>
@@ -1941,7 +1966,7 @@
         <w:sz w:val="24"/>
         <w:szCs w:val="24"/>
       </w:rPr>
-      <w:t xml:space="preserve">lysis </w:t>
+      <w:t>Customer Profile</w:t>
     </w:r>
     <w:r>
       <w:rPr>
@@ -1950,7 +1975,7 @@
         <w:sz w:val="24"/>
         <w:szCs w:val="24"/>
       </w:rPr>
-      <w:t>Project</w:t>
+      <w:t xml:space="preserve"> Analysis Project</w:t>
     </w:r>
   </w:p>
   <w:p>
@@ -2807,6 +2832,50 @@
       <w:tblStyleColBandSize w:val="1"/>
     </w:tblPr>
   </w:style>
+  <w:style w:type="paragraph" w:styleId="Header">
+    <w:name w:val="header"/>
+    <w:basedOn w:val="Normal"/>
+    <w:link w:val="HeaderChar"/>
+    <w:uiPriority w:val="99"/>
+    <w:unhideWhenUsed/>
+    <w:rsid w:val="00E9210D"/>
+    <w:pPr>
+      <w:tabs>
+        <w:tab w:val="center" w:pos="4513"/>
+        <w:tab w:val="right" w:pos="9026"/>
+      </w:tabs>
+      <w:spacing w:after="0" w:line="240" w:lineRule="auto"/>
+    </w:pPr>
+  </w:style>
+  <w:style w:type="character" w:customStyle="1" w:styleId="HeaderChar">
+    <w:name w:val="Header Char"/>
+    <w:basedOn w:val="DefaultParagraphFont"/>
+    <w:link w:val="Header"/>
+    <w:uiPriority w:val="99"/>
+    <w:rsid w:val="00E9210D"/>
+  </w:style>
+  <w:style w:type="paragraph" w:styleId="Footer">
+    <w:name w:val="footer"/>
+    <w:basedOn w:val="Normal"/>
+    <w:link w:val="FooterChar"/>
+    <w:uiPriority w:val="99"/>
+    <w:unhideWhenUsed/>
+    <w:rsid w:val="00E9210D"/>
+    <w:pPr>
+      <w:tabs>
+        <w:tab w:val="center" w:pos="4513"/>
+        <w:tab w:val="right" w:pos="9026"/>
+      </w:tabs>
+      <w:spacing w:after="0" w:line="240" w:lineRule="auto"/>
+    </w:pPr>
+  </w:style>
+  <w:style w:type="character" w:customStyle="1" w:styleId="FooterChar">
+    <w:name w:val="Footer Char"/>
+    <w:basedOn w:val="DefaultParagraphFont"/>
+    <w:link w:val="Footer"/>
+    <w:uiPriority w:val="99"/>
+    <w:rsid w:val="00E9210D"/>
+  </w:style>
 </w:styles>
 </file>
 

</xml_diff>